<commit_message>
Update instruction for the start.docx
</commit_message>
<xml_diff>
--- a/instruction for the start.docx
+++ b/instruction for the start.docx
@@ -518,10 +518,79 @@
         <w:t xml:space="preserve"> Изображение</w:t>
       </w:r>
     </w:p>
-    <w:p>
+    <w:p/>
+    <w:p>
+      <w:r>
+        <w:t>Администратор</w:t>
+      </w:r>
+    </w:p>
+    <w:p>
+      <w:pPr>
+        <w:rPr>
+          <w:lang w:val="en-US"/>
+        </w:rPr>
+      </w:pPr>
+      <w:r>
+        <w:rPr>
+          <w:lang w:val="en-US"/>
+        </w:rPr>
+        <w:t>admin</w:t>
+      </w:r>
+    </w:p>
+    <w:p>
+      <w:pPr>
+        <w:rPr>
+          <w:lang w:val="en-US"/>
+        </w:rPr>
+      </w:pPr>
+      <w:r>
+        <w:rPr>
+          <w:lang w:val="en-US"/>
+        </w:rPr>
+        <w:t>123</w:t>
+      </w:r>
       <w:bookmarkStart w:id="0" w:name="_GoBack"/>
       <w:bookmarkEnd w:id="0"/>
     </w:p>
+    <w:p>
+      <w:pPr>
+        <w:rPr>
+          <w:lang w:val="en-US"/>
+        </w:rPr>
+      </w:pPr>
+    </w:p>
+    <w:p>
+      <w:r>
+        <w:t xml:space="preserve">Пользователь </w:t>
+      </w:r>
+    </w:p>
+    <w:p>
+      <w:pPr>
+        <w:rPr>
+          <w:lang w:val="en-US"/>
+        </w:rPr>
+      </w:pPr>
+      <w:r>
+        <w:rPr>
+          <w:lang w:val="en-US"/>
+        </w:rPr>
+        <w:t>sg2004</w:t>
+      </w:r>
+    </w:p>
+    <w:p>
+      <w:pPr>
+        <w:rPr>
+          <w:lang w:val="en-US"/>
+        </w:rPr>
+      </w:pPr>
+      <w:r>
+        <w:rPr>
+          <w:lang w:val="en-US"/>
+        </w:rPr>
+        <w:t>vafin228</w:t>
+      </w:r>
+    </w:p>
+    <w:p/>
     <w:sectPr>
       <w:pgSz w:w="11906" w:h="16838"/>
       <w:pgMar w:top="1134" w:right="850" w:bottom="1134" w:left="1701" w:header="708" w:footer="708" w:gutter="0"/>

</xml_diff>